<commit_message>
HERCULES-8486 - [UMU][ETI] Solicitud evaluación - Memoria M20 - Eliminar Código órgano competente
</commit_message>
<xml_diff>
--- a/sgi-cnf-service/src/main/resources/db/changelog/changes/0.3.0/blob/rep/rep-eti-evaluacion-retrospectiva.docx
+++ b/sgi-cnf-service/src/main/resources/db/changelog/changes/0.3.0/blob/rep/rep-eti-evaluacion-retrospectiva.docx
@@ -163,83 +163,20 @@
     <w:p>
       <w:pPr>
         <w:pStyle w:val="Normal"/>
-        <w:rPr/>
-      </w:pPr>
-      <w:r>
         <w:rPr>
           <w:rFonts w:ascii="Ubuntu" w:hAnsi="Ubuntu"/>
           <w:sz w:val="22"/>
           <w:szCs w:val="22"/>
         </w:rPr>
+      </w:pPr>
+      <w:r>
+        <w:rPr>
+          <w:rFonts w:ascii="Ubuntu" w:hAnsi="Ubuntu"/>
+          <w:sz w:val="22"/>
+          <w:szCs w:val="22"/>
+        </w:rPr>
         <w:br/>
         <w:t>Que el proyecto: "{{tituloProyecto}}"</w:t>
-      </w:r>
-    </w:p>
-    <w:p>
-      <w:pPr>
-        <w:pStyle w:val="Cuerpodetexto"/>
-        <w:jc w:val="both"/>
-        <w:rPr/>
-      </w:pPr>
-      <w:r>
-        <w:rPr>
-          <w:rFonts w:ascii="Ubuntu" w:hAnsi="Ubuntu"/>
-          <w:sz w:val="22"/>
-          <w:szCs w:val="22"/>
-        </w:rPr>
-        <w:t>{{?codigoOrgano != null}}</w:t>
-      </w:r>
-    </w:p>
-    <w:p>
-      <w:pPr>
-        <w:pStyle w:val="Cuerpodetexto"/>
-        <w:numPr>
-          <w:ilvl w:val="0"/>
-          <w:numId w:val="2"/>
-        </w:numPr>
-        <w:jc w:val="both"/>
-        <w:rPr/>
-      </w:pPr>
-      <w:r>
-        <w:rPr>
-          <w:rFonts w:ascii="Ubuntu" w:hAnsi="Ubuntu"/>
-          <w:sz w:val="22"/>
-          <w:szCs w:val="22"/>
-        </w:rPr>
-        <w:t xml:space="preserve">Cuyo código de autorización de la CARM es: </w:t>
-      </w:r>
-      <w:bookmarkStart w:id="2" w:name="__DdeLink__72_3513340231"/>
-      <w:r>
-        <w:rPr>
-          <w:rFonts w:ascii="Ubuntu" w:hAnsi="Ubuntu"/>
-          <w:sz w:val="22"/>
-          <w:szCs w:val="22"/>
-        </w:rPr>
-        <w:t>{{codigoOrgano}}</w:t>
-      </w:r>
-      <w:bookmarkEnd w:id="2"/>
-      <w:r>
-        <w:rPr>
-          <w:rFonts w:ascii="Ubuntu" w:hAnsi="Ubuntu"/>
-          <w:sz w:val="22"/>
-          <w:szCs w:val="22"/>
-        </w:rPr>
-        <w:t>.</w:t>
-      </w:r>
-    </w:p>
-    <w:p>
-      <w:pPr>
-        <w:pStyle w:val="Cuerpodetexto"/>
-        <w:jc w:val="both"/>
-        <w:rPr/>
-      </w:pPr>
-      <w:r>
-        <w:rPr>
-          <w:rFonts w:ascii="Ubuntu" w:hAnsi="Ubuntu"/>
-          <w:sz w:val="22"/>
-          <w:szCs w:val="22"/>
-        </w:rPr>
-        <w:t>{{/}}</w:t>
       </w:r>
     </w:p>
     <w:p>
@@ -467,8 +404,8 @@
               <w:br/>
               <w:t>{{fieldCapitalizePresidente</w:t>
             </w:r>
-            <w:bookmarkStart w:id="3" w:name="__DdeLink__48_3129456779"/>
-            <w:bookmarkEnd w:id="3"/>
+            <w:bookmarkStart w:id="2" w:name="__DdeLink__48_3129456779"/>
+            <w:bookmarkEnd w:id="2"/>
             <w:r>
               <w:rPr>
                 <w:rFonts w:ascii="Ubuntu" w:hAnsi="Ubuntu"/>
@@ -648,7 +585,7 @@
               <w:szCs w:val="21"/>
               <w:rFonts w:ascii="Ubuntu" w:hAnsi="Ubuntu"/>
             </w:rPr>
-            <w:t>2</w:t>
+            <w:t>1</w:t>
           </w:r>
           <w:r>
             <w:rPr>
@@ -704,7 +641,7 @@
               <w:szCs w:val="21"/>
               <w:rFonts w:ascii="Ubuntu" w:hAnsi="Ubuntu"/>
             </w:rPr>
-            <w:t>2</w:t>
+            <w:t>1</w:t>
           </w:r>
           <w:r>
             <w:rPr>
@@ -1197,7 +1134,7 @@
     <w:qFormat/>
     <w:pPr>
       <w:widowControl/>
-      <w:overflowPunct w:val="false"/>
+      <w:overflowPunct w:val="true"/>
       <w:bidi w:val="0"/>
       <w:jc w:val="left"/>
     </w:pPr>

</xml_diff>

<commit_message>
HERCULES-8091 [UPV][ETI] Informes formularios memoria - Pasar a DOCX y no...
</commit_message>
<xml_diff>
--- a/sgi-cnf-service/src/main/resources/db/changelog/changes/0.3.0/blob/rep/rep-eti-evaluacion-retrospectiva.docx
+++ b/sgi-cnf-service/src/main/resources/db/changelog/changes/0.3.0/blob/rep/rep-eti-evaluacion-retrospectiva.docx
@@ -163,11 +163,7 @@
     <w:p>
       <w:pPr>
         <w:pStyle w:val="Normal"/>
-        <w:rPr>
-          <w:rFonts w:ascii="Ubuntu" w:hAnsi="Ubuntu"/>
-          <w:sz w:val="22"/>
-          <w:szCs w:val="22"/>
-        </w:rPr>
+        <w:rPr/>
       </w:pPr>
       <w:r>
         <w:rPr>
@@ -177,6 +173,73 @@
         </w:rPr>
         <w:br/>
         <w:t>Que el proyecto: "{{tituloProyecto}}"</w:t>
+      </w:r>
+    </w:p>
+    <w:p>
+      <w:pPr>
+        <w:pStyle w:val="Cuerpodetexto"/>
+        <w:jc w:val="both"/>
+        <w:rPr/>
+      </w:pPr>
+      <w:r>
+        <w:rPr>
+          <w:rFonts w:ascii="Ubuntu" w:hAnsi="Ubuntu"/>
+          <w:sz w:val="22"/>
+          <w:szCs w:val="22"/>
+        </w:rPr>
+        <w:t>{{?codigoOrgano != null}}</w:t>
+      </w:r>
+    </w:p>
+    <w:p>
+      <w:pPr>
+        <w:pStyle w:val="Cuerpodetexto"/>
+        <w:numPr>
+          <w:ilvl w:val="0"/>
+          <w:numId w:val="2"/>
+        </w:numPr>
+        <w:jc w:val="both"/>
+        <w:rPr/>
+      </w:pPr>
+      <w:r>
+        <w:rPr>
+          <w:rFonts w:ascii="Ubuntu" w:hAnsi="Ubuntu"/>
+          <w:sz w:val="22"/>
+          <w:szCs w:val="22"/>
+        </w:rPr>
+        <w:t xml:space="preserve">Cuyo código de autorización de la CARM es: </w:t>
+      </w:r>
+      <w:bookmarkStart w:id="2" w:name="__DdeLink__72_3513340231"/>
+      <w:r>
+        <w:rPr>
+          <w:rFonts w:ascii="Ubuntu" w:hAnsi="Ubuntu"/>
+          <w:sz w:val="22"/>
+          <w:szCs w:val="22"/>
+        </w:rPr>
+        <w:t>{{codigoOrgano}}</w:t>
+      </w:r>
+      <w:bookmarkEnd w:id="2"/>
+      <w:r>
+        <w:rPr>
+          <w:rFonts w:ascii="Ubuntu" w:hAnsi="Ubuntu"/>
+          <w:sz w:val="22"/>
+          <w:szCs w:val="22"/>
+        </w:rPr>
+        <w:t>.</w:t>
+      </w:r>
+    </w:p>
+    <w:p>
+      <w:pPr>
+        <w:pStyle w:val="Cuerpodetexto"/>
+        <w:jc w:val="both"/>
+        <w:rPr/>
+      </w:pPr>
+      <w:r>
+        <w:rPr>
+          <w:rFonts w:ascii="Ubuntu" w:hAnsi="Ubuntu"/>
+          <w:sz w:val="22"/>
+          <w:szCs w:val="22"/>
+        </w:rPr>
+        <w:t>{{/}}</w:t>
       </w:r>
     </w:p>
     <w:p>
@@ -404,8 +467,8 @@
               <w:br/>
               <w:t>{{fieldCapitalizePresidente</w:t>
             </w:r>
-            <w:bookmarkStart w:id="2" w:name="__DdeLink__48_3129456779"/>
-            <w:bookmarkEnd w:id="2"/>
+            <w:bookmarkStart w:id="3" w:name="__DdeLink__48_3129456779"/>
+            <w:bookmarkEnd w:id="3"/>
             <w:r>
               <w:rPr>
                 <w:rFonts w:ascii="Ubuntu" w:hAnsi="Ubuntu"/>
@@ -585,7 +648,7 @@
               <w:szCs w:val="21"/>
               <w:rFonts w:ascii="Ubuntu" w:hAnsi="Ubuntu"/>
             </w:rPr>
-            <w:t>1</w:t>
+            <w:t>2</w:t>
           </w:r>
           <w:r>
             <w:rPr>
@@ -641,7 +704,7 @@
               <w:szCs w:val="21"/>
               <w:rFonts w:ascii="Ubuntu" w:hAnsi="Ubuntu"/>
             </w:rPr>
-            <w:t>1</w:t>
+            <w:t>2</w:t>
           </w:r>
           <w:r>
             <w:rPr>
@@ -1134,7 +1197,7 @@
     <w:qFormat/>
     <w:pPr>
       <w:widowControl/>
-      <w:overflowPunct w:val="true"/>
+      <w:overflowPunct w:val="false"/>
       <w:bidi w:val="0"/>
       <w:jc w:val="left"/>
     </w:pPr>

</xml_diff>